<commit_message>
Updates for milestone 7
Diagrams, README files, updated testing results
</commit_message>
<xml_diff>
--- a/Iteration-2/README.docx
+++ b/Iteration-2/README.docx
@@ -10,7 +10,12 @@
         <w:t>Here you will find instructions for running our delivera</w:t>
       </w:r>
       <w:r>
-        <w:t xml:space="preserve">ble for iteration 1. As we have </w:t>
+        <w:t>ble for iteration 2</w:t>
+      </w:r>
+      <w:bookmarkStart w:id="0" w:name="_GoBack"/>
+      <w:bookmarkEnd w:id="0"/>
+      <w:r>
+        <w:t xml:space="preserve">. As we have </w:t>
       </w:r>
       <w:r>
         <w:t>mentioned to you in class</w:t>
@@ -598,8 +603,6 @@
       <w:r>
         <w:t>You can click on the notification to take an assessment which will then launch the application and take you directly to the random assessment.</w:t>
       </w:r>
-      <w:bookmarkStart w:id="0" w:name="_GoBack"/>
-      <w:bookmarkEnd w:id="0"/>
     </w:p>
     <w:sectPr>
       <w:pgSz w:w="12240" w:h="15840"/>

</xml_diff>